<commit_message>
correct typo in project description
</commit_message>
<xml_diff>
--- a/465_project_assignment.docx
+++ b/465_project_assignment.docx
@@ -297,7 +297,10 @@
         </w:numPr>
       </w:pPr>
       <w:r>
-        <w:t>Modality (Asynchronous), Hybrid, Online, In-person</w:t>
+        <w:t>Modality (Asynchronous, Hybrid, Online, In-person</w:t>
+      </w:r>
+      <w:r>
+        <w:t>)</w:t>
       </w:r>
     </w:p>
     <w:p>

</xml_diff>